<commit_message>
Updated with Yvo's comments for v2.1.4 release
</commit_message>
<xml_diff>
--- a/Chef-Fundamentals-StudentHandouts.docx
+++ b/Chef-Fundamentals-StudentHandouts.docx
@@ -7,6 +7,8 @@
       <w:pPr>
         <w:pStyle w:val="Heading1"/>
       </w:pPr>
+      <w:bookmarkStart w:id="0" w:name="_GoBack"/>
+      <w:bookmarkEnd w:id="0"/>
       <w:r>
         <w:t>Workstation Setup</w:t>
       </w:r>
@@ -416,15 +418,7 @@
         <w:t>"</w:t>
       </w:r>
       <w:r>
-        <w:t>https://api.</w:t>
-      </w:r>
-      <w:bookmarkStart w:id="0" w:name="_GoBack"/>
-      <w:r>
-        <w:t>opscode</w:t>
-      </w:r>
-      <w:bookmarkEnd w:id="0"/>
-      <w:r>
-        <w:t>.com/organizations/ORGNAME</w:t>
+        <w:t>https://api.opscode.com/organizations/ORGNAME</w:t>
       </w:r>
       <w:r>
         <w:t>"</w:t>
@@ -701,6 +695,7 @@
         <w:pStyle w:val="HIDDEN"/>
       </w:pPr>
       <w:r>
+        <w:lastRenderedPageBreak/>
         <w:t>You want to keep your personal machines separate from your training environment.</w:t>
       </w:r>
     </w:p>
@@ -1812,6 +1807,7 @@
         <w:pStyle w:val="HIDDEN"/>
       </w:pPr>
       <w:r>
+        <w:lastRenderedPageBreak/>
         <w:t xml:space="preserve">Situation:  </w:t>
       </w:r>
     </w:p>
@@ -2819,6 +2815,7 @@
         <w:pStyle w:val="HIDDEN"/>
       </w:pPr>
       <w:r>
+        <w:lastRenderedPageBreak/>
         <w:t xml:space="preserve">Set up a custom </w:t>
       </w:r>
       <w:r>
@@ -5251,6 +5248,7 @@
         <w:pStyle w:val="HIDDEN"/>
       </w:pPr>
       <w:r>
+        <w:lastRenderedPageBreak/>
         <w:t xml:space="preserve">$ </w:t>
       </w:r>
       <w:r>
@@ -5443,714 +5441,714 @@
       </w:pPr>
       <w:proofErr w:type="gramStart"/>
       <w:r>
+        <w:t>maintainer</w:t>
+      </w:r>
+      <w:proofErr w:type="gramEnd"/>
+      <w:r>
+        <w:t xml:space="preserve">       "YOUR_COMPANY_NAME"</w:t>
+      </w:r>
+    </w:p>
+    <w:p>
+      <w:pPr>
+        <w:pStyle w:val="ChefCode"/>
+      </w:pPr>
+      <w:proofErr w:type="spellStart"/>
+      <w:proofErr w:type="gramStart"/>
+      <w:r>
+        <w:t>maintainer</w:t>
+      </w:r>
+      <w:proofErr w:type="gramEnd"/>
+      <w:r>
+        <w:t>_email</w:t>
+      </w:r>
+      <w:proofErr w:type="spellEnd"/>
+      <w:r>
+        <w:t xml:space="preserve"> "YOUR_EMAIL"</w:t>
+      </w:r>
+    </w:p>
+    <w:p>
+      <w:pPr>
+        <w:pStyle w:val="ChefCode"/>
+      </w:pPr>
+      <w:proofErr w:type="gramStart"/>
+      <w:r>
+        <w:t>license</w:t>
+      </w:r>
+      <w:proofErr w:type="gramEnd"/>
+      <w:r>
+        <w:t xml:space="preserve">          "All rights reserved"</w:t>
+      </w:r>
+    </w:p>
+    <w:p>
+      <w:pPr>
+        <w:pStyle w:val="ChefCode"/>
+      </w:pPr>
+      <w:proofErr w:type="gramStart"/>
+      <w:r>
+        <w:t>description</w:t>
+      </w:r>
+      <w:proofErr w:type="gramEnd"/>
+      <w:r>
+        <w:t xml:space="preserve">      "Installs/Configures </w:t>
+      </w:r>
+      <w:proofErr w:type="spellStart"/>
+      <w:r>
+        <w:t>motd</w:t>
+      </w:r>
+      <w:proofErr w:type="spellEnd"/>
+      <w:r>
+        <w:t>"</w:t>
+      </w:r>
+    </w:p>
+    <w:p>
+      <w:pPr>
+        <w:pStyle w:val="ChefCode"/>
+      </w:pPr>
+      <w:proofErr w:type="spellStart"/>
+      <w:proofErr w:type="gramStart"/>
+      <w:r>
+        <w:t>long</w:t>
+      </w:r>
+      <w:proofErr w:type="gramEnd"/>
+      <w:r>
+        <w:t>_description</w:t>
+      </w:r>
+      <w:proofErr w:type="spellEnd"/>
+      <w:r>
+        <w:t xml:space="preserve"> </w:t>
+      </w:r>
+      <w:proofErr w:type="spellStart"/>
+      <w:r>
+        <w:t>IO.read</w:t>
+      </w:r>
+      <w:proofErr w:type="spellEnd"/>
+      <w:r>
+        <w:t>(</w:t>
+      </w:r>
+      <w:proofErr w:type="spellStart"/>
+      <w:r>
+        <w:t>File.join</w:t>
+      </w:r>
+      <w:proofErr w:type="spellEnd"/>
+      <w:r>
+        <w:t>(</w:t>
+      </w:r>
+      <w:proofErr w:type="spellStart"/>
+      <w:r>
+        <w:t>File.dirname</w:t>
+      </w:r>
+      <w:proofErr w:type="spellEnd"/>
+      <w:r>
+        <w:t>(__FILE__), ‘README.md‘))</w:t>
+      </w:r>
+    </w:p>
+    <w:p>
+      <w:pPr>
+        <w:pStyle w:val="ChefCode"/>
+      </w:pPr>
+      <w:proofErr w:type="gramStart"/>
+      <w:r>
+        <w:t>version</w:t>
+      </w:r>
+      <w:proofErr w:type="gramEnd"/>
+      <w:r>
+        <w:t xml:space="preserve">          "0.1.0"</w:t>
+      </w:r>
+    </w:p>
+    <w:p>
+      <w:pPr>
+        <w:pStyle w:val="ChefCode"/>
+        <w:rPr>
+          <w:b/>
+        </w:rPr>
+      </w:pPr>
+      <w:proofErr w:type="gramStart"/>
+      <w:r>
+        <w:rPr>
+          <w:b/>
+        </w:rPr>
+        <w:t>depends</w:t>
+      </w:r>
+      <w:proofErr w:type="gramEnd"/>
+      <w:r>
+        <w:rPr>
+          <w:b/>
+        </w:rPr>
+        <w:t xml:space="preserve"> </w:t>
+      </w:r>
+      <w:r>
+        <w:rPr>
+          <w:b/>
+        </w:rPr>
+        <w:t>"</w:t>
+      </w:r>
+      <w:proofErr w:type="spellStart"/>
+      <w:r>
+        <w:rPr>
+          <w:b/>
+        </w:rPr>
+        <w:t>pci</w:t>
+      </w:r>
+      <w:proofErr w:type="spellEnd"/>
+      <w:r>
+        <w:rPr>
+          <w:b/>
+        </w:rPr>
+        <w:t>"</w:t>
+      </w:r>
+    </w:p>
+    <w:p>
+      <w:pPr>
+        <w:pStyle w:val="HIDDEN"/>
+        <w:rPr>
+          <w:vanish w:val="0"/>
+        </w:rPr>
+      </w:pPr>
+    </w:p>
+    <w:p>
+      <w:pPr>
+        <w:pStyle w:val="HIDDEN"/>
+      </w:pPr>
+    </w:p>
+    <w:p>
+      <w:pPr>
+        <w:pStyle w:val="HiddenCommand"/>
+      </w:pPr>
+      <w:r>
+        <w:t xml:space="preserve">Use knife </w:t>
+      </w:r>
+      <w:r>
+        <w:t>upload the</w:t>
+      </w:r>
+      <w:r>
+        <w:t xml:space="preserve"> '</w:t>
+      </w:r>
+      <w:proofErr w:type="spellStart"/>
+      <w:r>
+        <w:t>motd</w:t>
+      </w:r>
+      <w:proofErr w:type="spellEnd"/>
+      <w:r>
+        <w:t xml:space="preserve">' </w:t>
+      </w:r>
+      <w:r>
+        <w:t xml:space="preserve">cookbook </w:t>
+      </w:r>
+      <w:r>
+        <w:t>(command hidden)</w:t>
+      </w:r>
+    </w:p>
+    <w:p>
+      <w:pPr>
+        <w:pStyle w:val="HIDDEN"/>
+      </w:pPr>
+      <w:r>
+        <w:t>$ knife cookbook upload motd</w:t>
+      </w:r>
+    </w:p>
+    <w:p>
+      <w:pPr>
+        <w:pStyle w:val="HIDDEN"/>
+      </w:pPr>
+    </w:p>
+    <w:p>
+      <w:pPr>
+        <w:pStyle w:val="HiddenCommand"/>
+      </w:pPr>
+      <w:r>
+        <w:t xml:space="preserve">Rerun </w:t>
+      </w:r>
+      <w:r>
+        <w:t xml:space="preserve">'chef-client' on node1 </w:t>
+      </w:r>
+      <w:r>
+        <w:t>(command hidden)</w:t>
+      </w:r>
+    </w:p>
+    <w:p>
+      <w:pPr>
+        <w:pStyle w:val="HIDDEN"/>
+      </w:pPr>
+      <w:r>
+        <w:t>opscode</w:t>
+      </w:r>
+      <w:r>
+        <w:t>@node</w:t>
+      </w:r>
+      <w:r>
+        <w:t>1:~$ sudo chef-client</w:t>
+      </w:r>
+    </w:p>
+    <w:p>
+      <w:pPr>
+        <w:pStyle w:val="normal0"/>
+        <w:rPr>
+          <w:rFonts w:ascii="Courier New" w:eastAsia="Courier New" w:hAnsi="Courier New" w:cs="Courier New"/>
+          <w:sz w:val="26"/>
+          <w:szCs w:val="26"/>
+        </w:rPr>
+      </w:pPr>
+      <w:proofErr w:type="gramStart"/>
+      <w:r>
+        <w:rPr>
+          <w:rFonts w:ascii="Courier New" w:eastAsia="Courier New" w:hAnsi="Courier New" w:cs="Courier New"/>
+          <w:sz w:val="26"/>
+          <w:szCs w:val="26"/>
+        </w:rPr>
+        <w:t>chef@</w:t>
+      </w:r>
+      <w:r>
+        <w:rPr>
+          <w:rFonts w:ascii="Courier New" w:eastAsia="Courier New" w:hAnsi="Courier New" w:cs="Courier New"/>
+          <w:sz w:val="26"/>
+          <w:szCs w:val="26"/>
+        </w:rPr>
+        <w:t>node1</w:t>
+      </w:r>
+      <w:proofErr w:type="gramEnd"/>
+      <w:r>
+        <w:rPr>
+          <w:rFonts w:ascii="Courier New" w:eastAsia="Courier New" w:hAnsi="Courier New" w:cs="Courier New"/>
+          <w:sz w:val="26"/>
+          <w:szCs w:val="26"/>
+        </w:rPr>
+        <w:t>:~$ cat /</w:t>
+      </w:r>
+      <w:proofErr w:type="spellStart"/>
+      <w:r>
+        <w:rPr>
+          <w:rFonts w:ascii="Courier New" w:eastAsia="Courier New" w:hAnsi="Courier New" w:cs="Courier New"/>
+          <w:sz w:val="26"/>
+          <w:szCs w:val="26"/>
+        </w:rPr>
+        <w:t>etc</w:t>
+      </w:r>
+      <w:proofErr w:type="spellEnd"/>
+      <w:r>
+        <w:rPr>
+          <w:rFonts w:ascii="Courier New" w:eastAsia="Courier New" w:hAnsi="Courier New" w:cs="Courier New"/>
+          <w:sz w:val="26"/>
+          <w:szCs w:val="26"/>
+        </w:rPr>
+        <w:t>/</w:t>
+      </w:r>
+      <w:proofErr w:type="spellStart"/>
+      <w:r>
+        <w:rPr>
+          <w:rFonts w:ascii="Courier New" w:eastAsia="Courier New" w:hAnsi="Courier New" w:cs="Courier New"/>
+          <w:sz w:val="26"/>
+          <w:szCs w:val="26"/>
+        </w:rPr>
+        <w:t>motd</w:t>
+      </w:r>
+      <w:proofErr w:type="spellEnd"/>
+    </w:p>
+    <w:p>
+      <w:pPr>
+        <w:pStyle w:val="normal0"/>
+        <w:rPr>
+          <w:rFonts w:ascii="Courier New" w:eastAsia="Courier New" w:hAnsi="Courier New" w:cs="Courier New"/>
+          <w:sz w:val="26"/>
+          <w:szCs w:val="26"/>
+        </w:rPr>
+      </w:pPr>
+      <w:r>
+        <w:rPr>
+          <w:rFonts w:ascii="Courier New" w:eastAsia="Courier New" w:hAnsi="Courier New" w:cs="Courier New"/>
+          <w:sz w:val="26"/>
+          <w:szCs w:val="26"/>
+        </w:rPr>
+        <w:t xml:space="preserve">$ </w:t>
+      </w:r>
+      <w:proofErr w:type="gramStart"/>
+      <w:r>
+        <w:rPr>
+          <w:rFonts w:ascii="Courier New" w:eastAsia="Courier New" w:hAnsi="Courier New" w:cs="Courier New"/>
+          <w:sz w:val="26"/>
+          <w:szCs w:val="26"/>
+        </w:rPr>
+        <w:t>knife</w:t>
+      </w:r>
+      <w:proofErr w:type="gramEnd"/>
+      <w:r>
+        <w:rPr>
+          <w:rFonts w:ascii="Courier New" w:eastAsia="Courier New" w:hAnsi="Courier New" w:cs="Courier New"/>
+          <w:sz w:val="26"/>
+          <w:szCs w:val="26"/>
+        </w:rPr>
+        <w:t xml:space="preserve"> search node </w:t>
+      </w:r>
+      <w:r>
+        <w:rPr>
+          <w:rFonts w:ascii="Courier New" w:eastAsia="Courier New" w:hAnsi="Courier New" w:cs="Courier New"/>
+          <w:sz w:val="26"/>
+          <w:szCs w:val="26"/>
+        </w:rPr>
+        <w:t>"</w:t>
+      </w:r>
+      <w:proofErr w:type="spellStart"/>
+      <w:r>
+        <w:rPr>
+          <w:rFonts w:ascii="Courier New" w:eastAsia="Courier New" w:hAnsi="Courier New" w:cs="Courier New"/>
+          <w:sz w:val="26"/>
+          <w:szCs w:val="26"/>
+        </w:rPr>
+        <w:t>pci</w:t>
+      </w:r>
+      <w:proofErr w:type="spellEnd"/>
+      <w:r>
+        <w:rPr>
+          <w:rFonts w:ascii="Courier New" w:eastAsia="Courier New" w:hAnsi="Courier New" w:cs="Courier New"/>
+          <w:sz w:val="26"/>
+          <w:szCs w:val="26"/>
+        </w:rPr>
+        <w:t>:*</w:t>
+      </w:r>
+      <w:r>
+        <w:rPr>
+          <w:rFonts w:ascii="Courier New" w:eastAsia="Courier New" w:hAnsi="Courier New" w:cs="Courier New"/>
+          <w:sz w:val="26"/>
+          <w:szCs w:val="26"/>
+        </w:rPr>
+        <w:t>"</w:t>
+      </w:r>
+      <w:r>
+        <w:rPr>
+          <w:rFonts w:ascii="Courier New" w:eastAsia="Courier New" w:hAnsi="Courier New" w:cs="Courier New"/>
+          <w:sz w:val="26"/>
+          <w:szCs w:val="26"/>
+        </w:rPr>
+        <w:t xml:space="preserve"> -a </w:t>
+      </w:r>
+      <w:proofErr w:type="spellStart"/>
+      <w:r>
+        <w:rPr>
+          <w:rFonts w:ascii="Courier New" w:eastAsia="Courier New" w:hAnsi="Courier New" w:cs="Courier New"/>
+          <w:sz w:val="26"/>
+          <w:szCs w:val="26"/>
+        </w:rPr>
+        <w:t>pci</w:t>
+      </w:r>
+      <w:proofErr w:type="spellEnd"/>
+    </w:p>
+    <w:p>
+      <w:pPr>
+        <w:pStyle w:val="normal0"/>
+        <w:rPr>
+          <w:sz w:val="26"/>
+          <w:szCs w:val="26"/>
+        </w:rPr>
+      </w:pPr>
+    </w:p>
+    <w:p>
+      <w:pPr>
+        <w:pStyle w:val="normal0"/>
+        <w:rPr>
+          <w:sz w:val="26"/>
+          <w:szCs w:val="26"/>
+        </w:rPr>
+      </w:pPr>
+      <w:proofErr w:type="gramStart"/>
+      <w:r>
+        <w:rPr>
+          <w:rFonts w:ascii="Courier New" w:eastAsia="Courier New" w:hAnsi="Courier New" w:cs="Courier New"/>
+          <w:b/>
+          <w:sz w:val="26"/>
+          <w:szCs w:val="26"/>
+        </w:rPr>
+        <w:t>cookbooks</w:t>
+      </w:r>
+      <w:proofErr w:type="gramEnd"/>
+      <w:r>
+        <w:rPr>
+          <w:rFonts w:ascii="Courier New" w:eastAsia="Courier New" w:hAnsi="Courier New" w:cs="Courier New"/>
+          <w:b/>
+          <w:sz w:val="26"/>
+          <w:szCs w:val="26"/>
+        </w:rPr>
+        <w:t>/</w:t>
+      </w:r>
+      <w:proofErr w:type="spellStart"/>
+      <w:r>
+        <w:rPr>
+          <w:rFonts w:ascii="Courier New" w:eastAsia="Courier New" w:hAnsi="Courier New" w:cs="Courier New"/>
+          <w:b/>
+          <w:sz w:val="26"/>
+          <w:szCs w:val="26"/>
+        </w:rPr>
+        <w:t>pci</w:t>
+      </w:r>
+      <w:proofErr w:type="spellEnd"/>
+      <w:r>
+        <w:rPr>
+          <w:rFonts w:ascii="Courier New" w:eastAsia="Courier New" w:hAnsi="Courier New" w:cs="Courier New"/>
+          <w:b/>
+          <w:sz w:val="26"/>
+          <w:szCs w:val="26"/>
+        </w:rPr>
+        <w:t>/attributes/</w:t>
+      </w:r>
+      <w:proofErr w:type="spellStart"/>
+      <w:r>
+        <w:rPr>
+          <w:rFonts w:ascii="Courier New" w:eastAsia="Courier New" w:hAnsi="Courier New" w:cs="Courier New"/>
+          <w:b/>
+          <w:sz w:val="26"/>
+          <w:szCs w:val="26"/>
+        </w:rPr>
+        <w:t>default.rb</w:t>
+      </w:r>
+      <w:proofErr w:type="spellEnd"/>
+    </w:p>
+    <w:p>
+      <w:pPr>
+        <w:pStyle w:val="ChefCode"/>
+      </w:pPr>
+      <w:proofErr w:type="gramStart"/>
+      <w:r>
+        <w:t>default</w:t>
+      </w:r>
+      <w:proofErr w:type="gramEnd"/>
+      <w:r>
+        <w:t>[</w:t>
+      </w:r>
+      <w:r>
+        <w:t>"</w:t>
+      </w:r>
+      <w:proofErr w:type="spellStart"/>
+      <w:r>
+        <w:t>pci</w:t>
+      </w:r>
+      <w:proofErr w:type="spellEnd"/>
+      <w:r>
+        <w:t>"</w:t>
+      </w:r>
+      <w:r>
+        <w:t>][</w:t>
+      </w:r>
+      <w:r>
+        <w:t>"</w:t>
+      </w:r>
+      <w:proofErr w:type="spellStart"/>
+      <w:r>
+        <w:t>in_scope</w:t>
+      </w:r>
+      <w:proofErr w:type="spellEnd"/>
+      <w:r>
+        <w:t>"</w:t>
+      </w:r>
+      <w:r>
+        <w:t xml:space="preserve">] = </w:t>
+      </w:r>
+      <w:r>
+        <w:t>false</w:t>
+      </w:r>
+    </w:p>
+    <w:p>
+      <w:pPr>
+        <w:pStyle w:val="normal0"/>
+        <w:rPr>
+          <w:sz w:val="26"/>
+          <w:szCs w:val="26"/>
+        </w:rPr>
+      </w:pPr>
+    </w:p>
+    <w:p>
+      <w:pPr>
+        <w:pStyle w:val="HiddenCommand"/>
+      </w:pPr>
+      <w:r>
+        <w:t xml:space="preserve">Use knife </w:t>
+      </w:r>
+      <w:r>
+        <w:t>upload the '</w:t>
+      </w:r>
+      <w:proofErr w:type="spellStart"/>
+      <w:r>
+        <w:t>pci</w:t>
+      </w:r>
+      <w:proofErr w:type="spellEnd"/>
+      <w:r>
+        <w:t xml:space="preserve">' </w:t>
+      </w:r>
+      <w:r>
+        <w:t xml:space="preserve">cookbook </w:t>
+      </w:r>
+      <w:r>
+        <w:t>(command hidden)</w:t>
+      </w:r>
+    </w:p>
+    <w:p>
+      <w:pPr>
+        <w:pStyle w:val="HIDDEN"/>
+      </w:pPr>
+      <w:r>
+        <w:t>$ knife cookbook upload pci</w:t>
+      </w:r>
+    </w:p>
+    <w:p>
+      <w:pPr>
+        <w:pStyle w:val="normal0"/>
+        <w:rPr>
+          <w:sz w:val="26"/>
+          <w:szCs w:val="26"/>
+        </w:rPr>
+      </w:pPr>
+    </w:p>
+    <w:p>
+      <w:pPr>
+        <w:pStyle w:val="HiddenCommand"/>
+      </w:pPr>
+      <w:r>
+        <w:t>R</w:t>
+      </w:r>
+      <w:r>
+        <w:t xml:space="preserve">erun 'chef-client' on node1 </w:t>
+      </w:r>
+      <w:r>
+        <w:t>(command hidden)</w:t>
+      </w:r>
+    </w:p>
+    <w:p>
+      <w:pPr>
+        <w:pStyle w:val="HIDDEN"/>
+      </w:pPr>
+      <w:r>
+        <w:t>opscode</w:t>
+      </w:r>
+      <w:r>
+        <w:t>@node</w:t>
+      </w:r>
+      <w:r>
+        <w:t>1:~$ sudo chef-client</w:t>
+      </w:r>
+    </w:p>
+    <w:p>
+      <w:pPr>
+        <w:pStyle w:val="Commands"/>
+      </w:pPr>
+      <w:proofErr w:type="gramStart"/>
+      <w:r>
+        <w:t>chef@</w:t>
+      </w:r>
+      <w:r>
+        <w:t>node</w:t>
+      </w:r>
+      <w:r>
+        <w:t>1</w:t>
+      </w:r>
+      <w:proofErr w:type="gramEnd"/>
+      <w:r>
+        <w:t>:~$ cat /</w:t>
+      </w:r>
+      <w:proofErr w:type="spellStart"/>
+      <w:r>
+        <w:t>etc</w:t>
+      </w:r>
+      <w:proofErr w:type="spellEnd"/>
+      <w:r>
+        <w:t>/</w:t>
+      </w:r>
+      <w:proofErr w:type="spellStart"/>
+      <w:r>
+        <w:t>motd</w:t>
+      </w:r>
+      <w:proofErr w:type="spellEnd"/>
+    </w:p>
+    <w:p>
+      <w:pPr>
+        <w:pStyle w:val="normal0"/>
+        <w:rPr>
+          <w:rFonts w:ascii="Courier New" w:eastAsia="Courier New" w:hAnsi="Courier New" w:cs="Courier New"/>
+          <w:sz w:val="26"/>
+          <w:szCs w:val="26"/>
+        </w:rPr>
+      </w:pPr>
+      <w:r>
+        <w:rPr>
+          <w:rFonts w:ascii="Courier New" w:eastAsia="Courier New" w:hAnsi="Courier New" w:cs="Courier New"/>
+          <w:sz w:val="26"/>
+          <w:szCs w:val="26"/>
+        </w:rPr>
+        <w:t xml:space="preserve">$ </w:t>
+      </w:r>
+      <w:proofErr w:type="gramStart"/>
+      <w:r>
+        <w:rPr>
+          <w:rFonts w:ascii="Courier New" w:eastAsia="Courier New" w:hAnsi="Courier New" w:cs="Courier New"/>
+          <w:sz w:val="26"/>
+          <w:szCs w:val="26"/>
+        </w:rPr>
+        <w:t>knife</w:t>
+      </w:r>
+      <w:proofErr w:type="gramEnd"/>
+      <w:r>
+        <w:rPr>
+          <w:rFonts w:ascii="Courier New" w:eastAsia="Courier New" w:hAnsi="Courier New" w:cs="Courier New"/>
+          <w:sz w:val="26"/>
+          <w:szCs w:val="26"/>
+        </w:rPr>
+        <w:t xml:space="preserve"> node show </w:t>
+      </w:r>
+      <w:r>
+        <w:rPr>
+          <w:rFonts w:ascii="Courier New" w:eastAsia="Courier New" w:hAnsi="Courier New" w:cs="Courier New"/>
+          <w:sz w:val="26"/>
+          <w:szCs w:val="26"/>
+        </w:rPr>
+        <w:t>node1</w:t>
+      </w:r>
+      <w:r>
+        <w:rPr>
+          <w:rFonts w:ascii="Courier New" w:eastAsia="Courier New" w:hAnsi="Courier New" w:cs="Courier New"/>
+          <w:sz w:val="26"/>
+          <w:szCs w:val="26"/>
+        </w:rPr>
+        <w:t xml:space="preserve"> -a </w:t>
+      </w:r>
+      <w:proofErr w:type="spellStart"/>
+      <w:r>
+        <w:rPr>
+          <w:rFonts w:ascii="Courier New" w:eastAsia="Courier New" w:hAnsi="Courier New" w:cs="Courier New"/>
+          <w:sz w:val="26"/>
+          <w:szCs w:val="26"/>
+        </w:rPr>
+        <w:t>pci</w:t>
+      </w:r>
+      <w:proofErr w:type="spellEnd"/>
+    </w:p>
+    <w:p>
+      <w:pPr>
+        <w:pStyle w:val="normal0"/>
+        <w:rPr>
+          <w:rFonts w:ascii="Courier New" w:eastAsia="Courier New" w:hAnsi="Courier New" w:cs="Courier New"/>
+          <w:sz w:val="26"/>
+          <w:szCs w:val="26"/>
+        </w:rPr>
+      </w:pPr>
+    </w:p>
+    <w:p>
+      <w:pPr>
+        <w:pStyle w:val="HIDDEN"/>
+      </w:pPr>
+      <w:r>
+        <w:t>Bonus Exercises</w:t>
+      </w:r>
+    </w:p>
+    <w:p>
+      <w:pPr>
+        <w:pStyle w:val="HIDDEN"/>
+      </w:pPr>
+      <w:r>
+        <w:t>Exercise #1</w:t>
+      </w:r>
+    </w:p>
+    <w:p>
+      <w:pPr>
+        <w:pStyle w:val="HIDDEN"/>
+      </w:pPr>
+      <w:r>
         <w:lastRenderedPageBreak/>
-        <w:t>maintainer</w:t>
-      </w:r>
-      <w:proofErr w:type="gramEnd"/>
-      <w:r>
-        <w:t xml:space="preserve">       "YOUR_COMPANY_NAME"</w:t>
-      </w:r>
-    </w:p>
-    <w:p>
-      <w:pPr>
-        <w:pStyle w:val="ChefCode"/>
-      </w:pPr>
-      <w:proofErr w:type="spellStart"/>
-      <w:proofErr w:type="gramStart"/>
-      <w:r>
-        <w:t>maintainer</w:t>
-      </w:r>
-      <w:proofErr w:type="gramEnd"/>
-      <w:r>
-        <w:t>_email</w:t>
-      </w:r>
-      <w:proofErr w:type="spellEnd"/>
-      <w:r>
-        <w:t xml:space="preserve"> "YOUR_EMAIL"</w:t>
-      </w:r>
-    </w:p>
-    <w:p>
-      <w:pPr>
-        <w:pStyle w:val="ChefCode"/>
-      </w:pPr>
-      <w:proofErr w:type="gramStart"/>
-      <w:r>
-        <w:t>license</w:t>
-      </w:r>
-      <w:proofErr w:type="gramEnd"/>
-      <w:r>
-        <w:t xml:space="preserve">          "All rights reserved"</w:t>
-      </w:r>
-    </w:p>
-    <w:p>
-      <w:pPr>
-        <w:pStyle w:val="ChefCode"/>
-      </w:pPr>
-      <w:proofErr w:type="gramStart"/>
-      <w:r>
-        <w:t>description</w:t>
-      </w:r>
-      <w:proofErr w:type="gramEnd"/>
-      <w:r>
-        <w:t xml:space="preserve">      "Installs/Configures </w:t>
-      </w:r>
-      <w:proofErr w:type="spellStart"/>
-      <w:r>
-        <w:t>motd</w:t>
-      </w:r>
-      <w:proofErr w:type="spellEnd"/>
-      <w:r>
-        <w:t>"</w:t>
-      </w:r>
-    </w:p>
-    <w:p>
-      <w:pPr>
-        <w:pStyle w:val="ChefCode"/>
-      </w:pPr>
-      <w:proofErr w:type="spellStart"/>
-      <w:proofErr w:type="gramStart"/>
-      <w:r>
-        <w:t>long</w:t>
-      </w:r>
-      <w:proofErr w:type="gramEnd"/>
-      <w:r>
-        <w:t>_description</w:t>
-      </w:r>
-      <w:proofErr w:type="spellEnd"/>
-      <w:r>
-        <w:t xml:space="preserve"> </w:t>
-      </w:r>
-      <w:proofErr w:type="spellStart"/>
-      <w:r>
-        <w:t>IO.read</w:t>
-      </w:r>
-      <w:proofErr w:type="spellEnd"/>
-      <w:r>
-        <w:t>(</w:t>
-      </w:r>
-      <w:proofErr w:type="spellStart"/>
-      <w:r>
-        <w:t>File.join</w:t>
-      </w:r>
-      <w:proofErr w:type="spellEnd"/>
-      <w:r>
-        <w:t>(</w:t>
-      </w:r>
-      <w:proofErr w:type="spellStart"/>
-      <w:r>
-        <w:t>File.dirname</w:t>
-      </w:r>
-      <w:proofErr w:type="spellEnd"/>
-      <w:r>
-        <w:t>(__FILE__), ‘README.md‘))</w:t>
-      </w:r>
-    </w:p>
-    <w:p>
-      <w:pPr>
-        <w:pStyle w:val="ChefCode"/>
-      </w:pPr>
-      <w:proofErr w:type="gramStart"/>
-      <w:r>
-        <w:t>version</w:t>
-      </w:r>
-      <w:proofErr w:type="gramEnd"/>
-      <w:r>
-        <w:t xml:space="preserve">          "0.1.0"</w:t>
-      </w:r>
-    </w:p>
-    <w:p>
-      <w:pPr>
-        <w:pStyle w:val="ChefCode"/>
-        <w:rPr>
-          <w:b/>
-        </w:rPr>
-      </w:pPr>
-      <w:proofErr w:type="gramStart"/>
-      <w:r>
-        <w:rPr>
-          <w:b/>
-        </w:rPr>
-        <w:t>depends</w:t>
-      </w:r>
-      <w:proofErr w:type="gramEnd"/>
-      <w:r>
-        <w:rPr>
-          <w:b/>
-        </w:rPr>
-        <w:t xml:space="preserve"> </w:t>
-      </w:r>
-      <w:r>
-        <w:rPr>
-          <w:b/>
-        </w:rPr>
-        <w:t>"</w:t>
-      </w:r>
-      <w:proofErr w:type="spellStart"/>
-      <w:r>
-        <w:rPr>
-          <w:b/>
-        </w:rPr>
-        <w:t>pci</w:t>
-      </w:r>
-      <w:proofErr w:type="spellEnd"/>
-      <w:r>
-        <w:rPr>
-          <w:b/>
-        </w:rPr>
-        <w:t>"</w:t>
-      </w:r>
-    </w:p>
-    <w:p>
-      <w:pPr>
-        <w:pStyle w:val="HIDDEN"/>
-        <w:rPr>
-          <w:vanish w:val="0"/>
-        </w:rPr>
-      </w:pPr>
-    </w:p>
-    <w:p>
-      <w:pPr>
-        <w:pStyle w:val="HIDDEN"/>
-      </w:pPr>
-    </w:p>
-    <w:p>
-      <w:pPr>
-        <w:pStyle w:val="HiddenCommand"/>
-      </w:pPr>
-      <w:r>
-        <w:t xml:space="preserve">Use knife </w:t>
-      </w:r>
-      <w:r>
-        <w:t>upload the</w:t>
-      </w:r>
-      <w:r>
-        <w:t xml:space="preserve"> '</w:t>
-      </w:r>
-      <w:proofErr w:type="spellStart"/>
-      <w:r>
-        <w:t>motd</w:t>
-      </w:r>
-      <w:proofErr w:type="spellEnd"/>
-      <w:r>
-        <w:t xml:space="preserve">' </w:t>
-      </w:r>
-      <w:r>
-        <w:t xml:space="preserve">cookbook </w:t>
-      </w:r>
-      <w:r>
-        <w:t>(command hidden)</w:t>
-      </w:r>
-    </w:p>
-    <w:p>
-      <w:pPr>
-        <w:pStyle w:val="HIDDEN"/>
-      </w:pPr>
-      <w:r>
-        <w:t>$ knife cookbook upload motd</w:t>
-      </w:r>
-    </w:p>
-    <w:p>
-      <w:pPr>
-        <w:pStyle w:val="HIDDEN"/>
-      </w:pPr>
-    </w:p>
-    <w:p>
-      <w:pPr>
-        <w:pStyle w:val="HiddenCommand"/>
-      </w:pPr>
-      <w:r>
-        <w:t xml:space="preserve">Rerun </w:t>
-      </w:r>
-      <w:r>
-        <w:t xml:space="preserve">'chef-client' on node1 </w:t>
-      </w:r>
-      <w:r>
-        <w:t>(command hidden)</w:t>
-      </w:r>
-    </w:p>
-    <w:p>
-      <w:pPr>
-        <w:pStyle w:val="HIDDEN"/>
-      </w:pPr>
-      <w:r>
-        <w:t>opscode</w:t>
-      </w:r>
-      <w:r>
-        <w:t>@node</w:t>
-      </w:r>
-      <w:r>
-        <w:t>1:~$ sudo chef-client</w:t>
-      </w:r>
-    </w:p>
-    <w:p>
-      <w:pPr>
-        <w:pStyle w:val="normal0"/>
-        <w:rPr>
-          <w:rFonts w:ascii="Courier New" w:eastAsia="Courier New" w:hAnsi="Courier New" w:cs="Courier New"/>
-          <w:sz w:val="26"/>
-          <w:szCs w:val="26"/>
-        </w:rPr>
-      </w:pPr>
-      <w:proofErr w:type="gramStart"/>
-      <w:r>
-        <w:rPr>
-          <w:rFonts w:ascii="Courier New" w:eastAsia="Courier New" w:hAnsi="Courier New" w:cs="Courier New"/>
-          <w:sz w:val="26"/>
-          <w:szCs w:val="26"/>
-        </w:rPr>
-        <w:t>chef@</w:t>
-      </w:r>
-      <w:r>
-        <w:rPr>
-          <w:rFonts w:ascii="Courier New" w:eastAsia="Courier New" w:hAnsi="Courier New" w:cs="Courier New"/>
-          <w:sz w:val="26"/>
-          <w:szCs w:val="26"/>
-        </w:rPr>
-        <w:t>node1</w:t>
-      </w:r>
-      <w:proofErr w:type="gramEnd"/>
-      <w:r>
-        <w:rPr>
-          <w:rFonts w:ascii="Courier New" w:eastAsia="Courier New" w:hAnsi="Courier New" w:cs="Courier New"/>
-          <w:sz w:val="26"/>
-          <w:szCs w:val="26"/>
-        </w:rPr>
-        <w:t>:~$ cat /</w:t>
-      </w:r>
-      <w:proofErr w:type="spellStart"/>
-      <w:r>
-        <w:rPr>
-          <w:rFonts w:ascii="Courier New" w:eastAsia="Courier New" w:hAnsi="Courier New" w:cs="Courier New"/>
-          <w:sz w:val="26"/>
-          <w:szCs w:val="26"/>
-        </w:rPr>
-        <w:t>etc</w:t>
-      </w:r>
-      <w:proofErr w:type="spellEnd"/>
-      <w:r>
-        <w:rPr>
-          <w:rFonts w:ascii="Courier New" w:eastAsia="Courier New" w:hAnsi="Courier New" w:cs="Courier New"/>
-          <w:sz w:val="26"/>
-          <w:szCs w:val="26"/>
-        </w:rPr>
-        <w:t>/</w:t>
-      </w:r>
-      <w:proofErr w:type="spellStart"/>
-      <w:r>
-        <w:rPr>
-          <w:rFonts w:ascii="Courier New" w:eastAsia="Courier New" w:hAnsi="Courier New" w:cs="Courier New"/>
-          <w:sz w:val="26"/>
-          <w:szCs w:val="26"/>
-        </w:rPr>
-        <w:t>motd</w:t>
-      </w:r>
-      <w:proofErr w:type="spellEnd"/>
-    </w:p>
-    <w:p>
-      <w:pPr>
-        <w:pStyle w:val="normal0"/>
-        <w:rPr>
-          <w:rFonts w:ascii="Courier New" w:eastAsia="Courier New" w:hAnsi="Courier New" w:cs="Courier New"/>
-          <w:sz w:val="26"/>
-          <w:szCs w:val="26"/>
-        </w:rPr>
-      </w:pPr>
-      <w:r>
-        <w:rPr>
-          <w:rFonts w:ascii="Courier New" w:eastAsia="Courier New" w:hAnsi="Courier New" w:cs="Courier New"/>
-          <w:sz w:val="26"/>
-          <w:szCs w:val="26"/>
-        </w:rPr>
-        <w:t xml:space="preserve">$ </w:t>
-      </w:r>
-      <w:proofErr w:type="gramStart"/>
-      <w:r>
-        <w:rPr>
-          <w:rFonts w:ascii="Courier New" w:eastAsia="Courier New" w:hAnsi="Courier New" w:cs="Courier New"/>
-          <w:sz w:val="26"/>
-          <w:szCs w:val="26"/>
-        </w:rPr>
-        <w:t>knife</w:t>
-      </w:r>
-      <w:proofErr w:type="gramEnd"/>
-      <w:r>
-        <w:rPr>
-          <w:rFonts w:ascii="Courier New" w:eastAsia="Courier New" w:hAnsi="Courier New" w:cs="Courier New"/>
-          <w:sz w:val="26"/>
-          <w:szCs w:val="26"/>
-        </w:rPr>
-        <w:t xml:space="preserve"> search node </w:t>
-      </w:r>
-      <w:r>
-        <w:rPr>
-          <w:rFonts w:ascii="Courier New" w:eastAsia="Courier New" w:hAnsi="Courier New" w:cs="Courier New"/>
-          <w:sz w:val="26"/>
-          <w:szCs w:val="26"/>
-        </w:rPr>
-        <w:t>"</w:t>
-      </w:r>
-      <w:proofErr w:type="spellStart"/>
-      <w:r>
-        <w:rPr>
-          <w:rFonts w:ascii="Courier New" w:eastAsia="Courier New" w:hAnsi="Courier New" w:cs="Courier New"/>
-          <w:sz w:val="26"/>
-          <w:szCs w:val="26"/>
-        </w:rPr>
-        <w:t>pci</w:t>
-      </w:r>
-      <w:proofErr w:type="spellEnd"/>
-      <w:r>
-        <w:rPr>
-          <w:rFonts w:ascii="Courier New" w:eastAsia="Courier New" w:hAnsi="Courier New" w:cs="Courier New"/>
-          <w:sz w:val="26"/>
-          <w:szCs w:val="26"/>
-        </w:rPr>
-        <w:t>:*</w:t>
-      </w:r>
-      <w:r>
-        <w:rPr>
-          <w:rFonts w:ascii="Courier New" w:eastAsia="Courier New" w:hAnsi="Courier New" w:cs="Courier New"/>
-          <w:sz w:val="26"/>
-          <w:szCs w:val="26"/>
-        </w:rPr>
-        <w:t>"</w:t>
-      </w:r>
-      <w:r>
-        <w:rPr>
-          <w:rFonts w:ascii="Courier New" w:eastAsia="Courier New" w:hAnsi="Courier New" w:cs="Courier New"/>
-          <w:sz w:val="26"/>
-          <w:szCs w:val="26"/>
-        </w:rPr>
-        <w:t xml:space="preserve"> -a </w:t>
-      </w:r>
-      <w:proofErr w:type="spellStart"/>
-      <w:r>
-        <w:rPr>
-          <w:rFonts w:ascii="Courier New" w:eastAsia="Courier New" w:hAnsi="Courier New" w:cs="Courier New"/>
-          <w:sz w:val="26"/>
-          <w:szCs w:val="26"/>
-        </w:rPr>
-        <w:t>pci</w:t>
-      </w:r>
-      <w:proofErr w:type="spellEnd"/>
-    </w:p>
-    <w:p>
-      <w:pPr>
-        <w:pStyle w:val="normal0"/>
-        <w:rPr>
-          <w:sz w:val="26"/>
-          <w:szCs w:val="26"/>
-        </w:rPr>
-      </w:pPr>
-    </w:p>
-    <w:p>
-      <w:pPr>
-        <w:pStyle w:val="normal0"/>
-        <w:rPr>
-          <w:sz w:val="26"/>
-          <w:szCs w:val="26"/>
-        </w:rPr>
-      </w:pPr>
-      <w:proofErr w:type="gramStart"/>
-      <w:r>
-        <w:rPr>
-          <w:rFonts w:ascii="Courier New" w:eastAsia="Courier New" w:hAnsi="Courier New" w:cs="Courier New"/>
-          <w:b/>
-          <w:sz w:val="26"/>
-          <w:szCs w:val="26"/>
-        </w:rPr>
-        <w:t>cookbooks</w:t>
-      </w:r>
-      <w:proofErr w:type="gramEnd"/>
-      <w:r>
-        <w:rPr>
-          <w:rFonts w:ascii="Courier New" w:eastAsia="Courier New" w:hAnsi="Courier New" w:cs="Courier New"/>
-          <w:b/>
-          <w:sz w:val="26"/>
-          <w:szCs w:val="26"/>
-        </w:rPr>
-        <w:t>/</w:t>
-      </w:r>
-      <w:proofErr w:type="spellStart"/>
-      <w:r>
-        <w:rPr>
-          <w:rFonts w:ascii="Courier New" w:eastAsia="Courier New" w:hAnsi="Courier New" w:cs="Courier New"/>
-          <w:b/>
-          <w:sz w:val="26"/>
-          <w:szCs w:val="26"/>
-        </w:rPr>
-        <w:t>pci</w:t>
-      </w:r>
-      <w:proofErr w:type="spellEnd"/>
-      <w:r>
-        <w:rPr>
-          <w:rFonts w:ascii="Courier New" w:eastAsia="Courier New" w:hAnsi="Courier New" w:cs="Courier New"/>
-          <w:b/>
-          <w:sz w:val="26"/>
-          <w:szCs w:val="26"/>
-        </w:rPr>
-        <w:t>/attributes/</w:t>
-      </w:r>
-      <w:proofErr w:type="spellStart"/>
-      <w:r>
-        <w:rPr>
-          <w:rFonts w:ascii="Courier New" w:eastAsia="Courier New" w:hAnsi="Courier New" w:cs="Courier New"/>
-          <w:b/>
-          <w:sz w:val="26"/>
-          <w:szCs w:val="26"/>
-        </w:rPr>
-        <w:t>default.rb</w:t>
-      </w:r>
-      <w:proofErr w:type="spellEnd"/>
-    </w:p>
-    <w:p>
-      <w:pPr>
-        <w:pStyle w:val="ChefCode"/>
-      </w:pPr>
-      <w:proofErr w:type="gramStart"/>
-      <w:r>
-        <w:t>default</w:t>
-      </w:r>
-      <w:proofErr w:type="gramEnd"/>
-      <w:r>
-        <w:t>[</w:t>
-      </w:r>
-      <w:r>
-        <w:t>"</w:t>
-      </w:r>
-      <w:proofErr w:type="spellStart"/>
-      <w:r>
-        <w:t>pci</w:t>
-      </w:r>
-      <w:proofErr w:type="spellEnd"/>
-      <w:r>
-        <w:t>"</w:t>
-      </w:r>
-      <w:r>
-        <w:t>][</w:t>
-      </w:r>
-      <w:r>
-        <w:t>"</w:t>
-      </w:r>
-      <w:proofErr w:type="spellStart"/>
-      <w:r>
-        <w:t>in_scope</w:t>
-      </w:r>
-      <w:proofErr w:type="spellEnd"/>
-      <w:r>
-        <w:t>"</w:t>
-      </w:r>
-      <w:r>
-        <w:t xml:space="preserve">] = </w:t>
-      </w:r>
-      <w:r>
-        <w:t>false</w:t>
-      </w:r>
-    </w:p>
-    <w:p>
-      <w:pPr>
-        <w:pStyle w:val="normal0"/>
-        <w:rPr>
-          <w:sz w:val="26"/>
-          <w:szCs w:val="26"/>
-        </w:rPr>
-      </w:pPr>
-    </w:p>
-    <w:p>
-      <w:pPr>
-        <w:pStyle w:val="HiddenCommand"/>
-      </w:pPr>
-      <w:r>
-        <w:t xml:space="preserve">Use knife </w:t>
-      </w:r>
-      <w:r>
-        <w:t>upload the '</w:t>
-      </w:r>
-      <w:proofErr w:type="spellStart"/>
-      <w:r>
-        <w:t>pci</w:t>
-      </w:r>
-      <w:proofErr w:type="spellEnd"/>
-      <w:r>
-        <w:t xml:space="preserve">' </w:t>
-      </w:r>
-      <w:r>
-        <w:t xml:space="preserve">cookbook </w:t>
-      </w:r>
-      <w:r>
-        <w:t>(command hidden)</w:t>
-      </w:r>
-    </w:p>
-    <w:p>
-      <w:pPr>
-        <w:pStyle w:val="HIDDEN"/>
-      </w:pPr>
-      <w:r>
-        <w:t>$ knife cookbook upload pci</w:t>
-      </w:r>
-    </w:p>
-    <w:p>
-      <w:pPr>
-        <w:pStyle w:val="normal0"/>
-        <w:rPr>
-          <w:sz w:val="26"/>
-          <w:szCs w:val="26"/>
-        </w:rPr>
-      </w:pPr>
-    </w:p>
-    <w:p>
-      <w:pPr>
-        <w:pStyle w:val="HiddenCommand"/>
-      </w:pPr>
-      <w:r>
-        <w:t>R</w:t>
-      </w:r>
-      <w:r>
-        <w:t xml:space="preserve">erun 'chef-client' on node1 </w:t>
-      </w:r>
-      <w:r>
-        <w:t>(command hidden)</w:t>
-      </w:r>
-    </w:p>
-    <w:p>
-      <w:pPr>
-        <w:pStyle w:val="HIDDEN"/>
-      </w:pPr>
-      <w:r>
-        <w:t>opscode</w:t>
-      </w:r>
-      <w:r>
-        <w:t>@node</w:t>
-      </w:r>
-      <w:r>
-        <w:t>1:~$ sudo chef-client</w:t>
-      </w:r>
-    </w:p>
-    <w:p>
-      <w:pPr>
-        <w:pStyle w:val="Commands"/>
-      </w:pPr>
-      <w:proofErr w:type="gramStart"/>
-      <w:r>
-        <w:t>chef@</w:t>
-      </w:r>
-      <w:r>
-        <w:t>node</w:t>
-      </w:r>
-      <w:r>
-        <w:t>1</w:t>
-      </w:r>
-      <w:proofErr w:type="gramEnd"/>
-      <w:r>
-        <w:t>:~$ cat /</w:t>
-      </w:r>
-      <w:proofErr w:type="spellStart"/>
-      <w:r>
-        <w:t>etc</w:t>
-      </w:r>
-      <w:proofErr w:type="spellEnd"/>
-      <w:r>
-        <w:t>/</w:t>
-      </w:r>
-      <w:proofErr w:type="spellStart"/>
-      <w:r>
-        <w:t>motd</w:t>
-      </w:r>
-      <w:proofErr w:type="spellEnd"/>
-    </w:p>
-    <w:p>
-      <w:pPr>
-        <w:pStyle w:val="normal0"/>
-        <w:rPr>
-          <w:rFonts w:ascii="Courier New" w:eastAsia="Courier New" w:hAnsi="Courier New" w:cs="Courier New"/>
-          <w:sz w:val="26"/>
-          <w:szCs w:val="26"/>
-        </w:rPr>
-      </w:pPr>
-      <w:r>
-        <w:rPr>
-          <w:rFonts w:ascii="Courier New" w:eastAsia="Courier New" w:hAnsi="Courier New" w:cs="Courier New"/>
-          <w:sz w:val="26"/>
-          <w:szCs w:val="26"/>
-        </w:rPr>
-        <w:t xml:space="preserve">$ </w:t>
-      </w:r>
-      <w:proofErr w:type="gramStart"/>
-      <w:r>
-        <w:rPr>
-          <w:rFonts w:ascii="Courier New" w:eastAsia="Courier New" w:hAnsi="Courier New" w:cs="Courier New"/>
-          <w:sz w:val="26"/>
-          <w:szCs w:val="26"/>
-        </w:rPr>
-        <w:t>knife</w:t>
-      </w:r>
-      <w:proofErr w:type="gramEnd"/>
-      <w:r>
-        <w:rPr>
-          <w:rFonts w:ascii="Courier New" w:eastAsia="Courier New" w:hAnsi="Courier New" w:cs="Courier New"/>
-          <w:sz w:val="26"/>
-          <w:szCs w:val="26"/>
-        </w:rPr>
-        <w:t xml:space="preserve"> node show </w:t>
-      </w:r>
-      <w:r>
-        <w:rPr>
-          <w:rFonts w:ascii="Courier New" w:eastAsia="Courier New" w:hAnsi="Courier New" w:cs="Courier New"/>
-          <w:sz w:val="26"/>
-          <w:szCs w:val="26"/>
-        </w:rPr>
-        <w:t>node1</w:t>
-      </w:r>
-      <w:r>
-        <w:rPr>
-          <w:rFonts w:ascii="Courier New" w:eastAsia="Courier New" w:hAnsi="Courier New" w:cs="Courier New"/>
-          <w:sz w:val="26"/>
-          <w:szCs w:val="26"/>
-        </w:rPr>
-        <w:t xml:space="preserve"> -a </w:t>
-      </w:r>
-      <w:proofErr w:type="spellStart"/>
-      <w:r>
-        <w:rPr>
-          <w:rFonts w:ascii="Courier New" w:eastAsia="Courier New" w:hAnsi="Courier New" w:cs="Courier New"/>
-          <w:sz w:val="26"/>
-          <w:szCs w:val="26"/>
-        </w:rPr>
-        <w:t>pci</w:t>
-      </w:r>
-      <w:proofErr w:type="spellEnd"/>
-    </w:p>
-    <w:p>
-      <w:pPr>
-        <w:pStyle w:val="normal0"/>
-        <w:rPr>
-          <w:rFonts w:ascii="Courier New" w:eastAsia="Courier New" w:hAnsi="Courier New" w:cs="Courier New"/>
-          <w:sz w:val="26"/>
-          <w:szCs w:val="26"/>
-        </w:rPr>
-      </w:pPr>
-    </w:p>
-    <w:p>
-      <w:pPr>
-        <w:pStyle w:val="HIDDEN"/>
-      </w:pPr>
-      <w:r>
-        <w:t>Bonus Exercises</w:t>
-      </w:r>
-    </w:p>
-    <w:p>
-      <w:pPr>
-        <w:pStyle w:val="HIDDEN"/>
-      </w:pPr>
-      <w:r>
-        <w:t>Exercise #1</w:t>
-      </w:r>
-    </w:p>
-    <w:p>
-      <w:pPr>
-        <w:pStyle w:val="HIDDEN"/>
-      </w:pPr>
-      <w:r>
         <w:t xml:space="preserve">Situation:  </w:t>
       </w:r>
     </w:p>
@@ -8895,6 +8893,7 @@
         <w:pStyle w:val="HiddenCommand"/>
       </w:pPr>
       <w:r>
+        <w:lastRenderedPageBreak/>
         <w:t xml:space="preserve">Rerun </w:t>
       </w:r>
       <w:r>
@@ -8909,7 +8908,6 @@
         <w:pStyle w:val="HIDDEN"/>
       </w:pPr>
       <w:r>
-        <w:lastRenderedPageBreak/>
         <w:t>opscode</w:t>
       </w:r>
       <w:r>
@@ -9222,6 +9220,7 @@
         <w:pStyle w:val="HIDDEN"/>
       </w:pPr>
       <w:r>
+        <w:lastRenderedPageBreak/>
         <w:t>Create a   new site running on port 83 for ponies.  Don’t use port 82, we are going to use that for   something else later in the training.</w:t>
@@ -9450,6 +9449,7 @@
         </w:pBdr>
       </w:pPr>
       <w:r>
+        <w:lastRenderedPageBreak/>
         <w:t>Basically you just add an “image” attribute for each site inside the default attributes file.</w:t>
       </w:r>
     </w:p>
@@ -9562,10 +9562,7 @@
       </w:r>
       <w:proofErr w:type="spellStart"/>
       <w:r>
-        <w:t>platform:</w:t>
-      </w:r>
-      <w:r>
-        <w:t>centos</w:t>
+        <w:t>platform_family:rhel</w:t>
       </w:r>
       <w:proofErr w:type="spellEnd"/>
       <w:r>
@@ -10844,6 +10841,7 @@
           <w:sz w:val="26"/>
           <w:szCs w:val="26"/>
         </w:rPr>
+        <w:lastRenderedPageBreak/>
         <w:t>data</w:t>
       </w:r>
       <w:proofErr w:type="gramEnd"/>
@@ -10883,7 +10881,6 @@
         <w:pStyle w:val="ChefCode"/>
       </w:pPr>
       <w:r>
-        <w:lastRenderedPageBreak/>
         <w:t>{</w:t>
       </w:r>
     </w:p>
@@ -11665,6 +11662,7 @@
         <w:pStyle w:val="HIDDEN"/>
       </w:pPr>
       <w:r>
+        <w:lastRenderedPageBreak/>
         <w:t>$ knife cookbook upload users</w:t>
       </w:r>
     </w:p>
@@ -12019,7 +12017,11 @@
         </w:pBdr>
       </w:pPr>
       <w:r>
-        <w:t>This is a tricky one because even if the student gets so far as finding the “manage_home” setting in the documentation, it still won’t work for *existing* users due to this long-standing bug.  Take this as an opportunity to explain how to submit bugs, and that it’s almost always better to rebuild from scratch than to try and edit things that are already in place.</w:t>
+        <w:t>This is a tricky one because even if the student gets so far as finding the “manage_home” setting in the documentation, it still won’t work for *existing* users due to this long-</w:t>
+      </w:r>
+      <w:r>
+        <w:lastRenderedPageBreak/>
+        <w:t>standing bug.  Take this as an opportunity to explain how to submit bugs, and that it’s almost always better to rebuild from scratch than to try and edit things that are already in place.</w:t>
       </w:r>
     </w:p>
     <w:p>
@@ -13447,16 +13449,16 @@
         <w:pStyle w:val="HIDDEN"/>
       </w:pPr>
       <w:r>
+        <w:t>roles/webserver.rb</w:t>
+      </w:r>
+    </w:p>
+    <w:p>
+      <w:pPr>
+        <w:pStyle w:val="ChefCode"/>
+      </w:pPr>
+      <w:proofErr w:type="gramStart"/>
+      <w:r>
         <w:lastRenderedPageBreak/>
-        <w:t>roles/webserver.rb</w:t>
-      </w:r>
-    </w:p>
-    <w:p>
-      <w:pPr>
-        <w:pStyle w:val="ChefCode"/>
-      </w:pPr>
-      <w:proofErr w:type="gramStart"/>
-      <w:r>
         <w:t>name</w:t>
       </w:r>
       <w:proofErr w:type="gramEnd"/>
@@ -14745,6 +14747,7 @@
         <w:pStyle w:val="HIDDEN"/>
       </w:pPr>
       <w:r>
+        <w:lastRenderedPageBreak/>
         <w:t>Create a new environment called “</w:t>
       </w:r>
       <w:r>
@@ -15969,6 +15972,7 @@
         <w:pStyle w:val="HIDDEN"/>
       </w:pPr>
       <w:r>
+        <w:lastRenderedPageBreak/>
         <w:t>$ tar -zxvf logrotate*.tar.gz -C cookbooks/</w:t>
       </w:r>
     </w:p>
@@ -16959,6 +16963,7 @@
         </w:pBdr>
       </w:pPr>
       <w:r>
+        <w:lastRenderedPageBreak/>
         <w:t>Then in an ntpserver.rb role that is applied to NTP servers (e.g., time.int.example.org):</w:t>
       </w:r>
     </w:p>
@@ -17406,7 +17411,7 @@
       <w:rPr>
         <w:rFonts w:ascii="Arial" w:hAnsi="Arial" w:cs="Arial"/>
       </w:rPr>
-      <w:t>V2.1.3</w:t>
+      <w:t>V2.1.4</w:t>
     </w:r>
     <w:r>
       <w:rPr>
@@ -17443,7 +17448,7 @@
         <w:rStyle w:val="PageNumber"/>
         <w:noProof/>
       </w:rPr>
-      <w:t>4</w:t>
+      <w:t>2</w:t>
     </w:r>
     <w:r>
       <w:rPr>
@@ -18316,7 +18321,6 @@
   <w:style w:type="character" w:default="1" w:styleId="DefaultParagraphFont">
     <w:name w:val="Default Paragraph Font"/>
     <w:uiPriority w:val="1"/>
-    <w:semiHidden/>
     <w:unhideWhenUsed/>
   </w:style>
   <w:style w:type="table" w:default="1" w:styleId="TableNormal">
@@ -18952,7 +18956,6 @@
   <w:style w:type="character" w:default="1" w:styleId="DefaultParagraphFont">
     <w:name w:val="Default Paragraph Font"/>
     <w:uiPriority w:val="1"/>
-    <w:semiHidden/>
     <w:unhideWhenUsed/>
   </w:style>
   <w:style w:type="table" w:default="1" w:styleId="TableNormal">

</xml_diff>